<commit_message>
Update Provisioneel vooruitzicht LoRa-Boei week 11.docx
</commit_message>
<xml_diff>
--- a/Provisioneel vooruitzicht LoRa-Boei week 11.docx
+++ b/Provisioneel vooruitzicht LoRa-Boei week 11.docx
@@ -197,23 +197,7 @@
           <w:sz w:val="24"/>
           <w:lang w:val="nl-NL"/>
         </w:rPr>
-        <w:t>Versie 1.</w:t>
-      </w:r>
-      <w:r>
-        <w:rPr>
-          <w:rFonts w:ascii="Product Sans" w:hAnsi="Product Sans" w:cs="Open Sans"/>
-          <w:sz w:val="24"/>
-          <w:lang w:val="nl-NL"/>
-        </w:rPr>
-        <w:t>0</w:t>
-      </w:r>
-      <w:r>
-        <w:rPr>
-          <w:rFonts w:ascii="Product Sans" w:hAnsi="Product Sans" w:cs="Open Sans"/>
-          <w:sz w:val="24"/>
-          <w:lang w:val="nl-NL"/>
-        </w:rPr>
-        <w:t xml:space="preserve"> – Rotterdam</w:t>
+        <w:t>Versie 1.0 – Rotterdam</w:t>
       </w:r>
     </w:p>
     <w:p>
@@ -287,6 +271,7 @@
         </w:rPr>
         <w:tab/>
       </w:r>
+      <w:proofErr w:type="spellStart"/>
       <w:r>
         <w:rPr>
           <w:rFonts w:ascii="Product Sans" w:hAnsi="Product Sans" w:cs="Open Sans"/>
@@ -295,6 +280,7 @@
         </w:rPr>
         <w:t>Rotterdam</w:t>
       </w:r>
+      <w:proofErr w:type="spellEnd"/>
       <w:r>
         <w:rPr>
           <w:rFonts w:ascii="Product Sans" w:hAnsi="Product Sans" w:cs="Open Sans"/>
@@ -302,32 +288,33 @@
           <w:lang w:val="nl-NL"/>
         </w:rPr>
         <w:br/>
-      </w:r>
+        <w:t xml:space="preserve">Provisioneel vooruitzicht </w:t>
+      </w:r>
+      <w:proofErr w:type="spellStart"/>
       <w:r>
         <w:rPr>
           <w:rFonts w:ascii="Product Sans" w:hAnsi="Product Sans" w:cs="Open Sans"/>
           <w:sz w:val="24"/>
           <w:lang w:val="nl-NL"/>
         </w:rPr>
-        <w:t xml:space="preserve">Provisioneel vooruitzicht </w:t>
-      </w:r>
-      <w:proofErr w:type="spellStart"/>
+        <w:t>LoRa</w:t>
+      </w:r>
+      <w:proofErr w:type="spellEnd"/>
       <w:r>
         <w:rPr>
           <w:rFonts w:ascii="Product Sans" w:hAnsi="Product Sans" w:cs="Open Sans"/>
           <w:sz w:val="24"/>
           <w:lang w:val="nl-NL"/>
         </w:rPr>
-        <w:t>LoRa</w:t>
-      </w:r>
-      <w:proofErr w:type="spellEnd"/>
+        <w:t>-Boei week 11</w:t>
+      </w:r>
       <w:r>
         <w:rPr>
           <w:rFonts w:ascii="Product Sans" w:hAnsi="Product Sans" w:cs="Open Sans"/>
           <w:sz w:val="24"/>
           <w:lang w:val="nl-NL"/>
         </w:rPr>
-        <w:t>-Boei week 11</w:t>
+        <w:tab/>
       </w:r>
       <w:r>
         <w:rPr>
@@ -336,21 +323,6 @@
           <w:lang w:val="nl-NL"/>
         </w:rPr>
         <w:tab/>
-      </w:r>
-      <w:r>
-        <w:rPr>
-          <w:rFonts w:ascii="Product Sans" w:hAnsi="Product Sans" w:cs="Open Sans"/>
-          <w:sz w:val="24"/>
-          <w:lang w:val="nl-NL"/>
-        </w:rPr>
-        <w:tab/>
-      </w:r>
-      <w:r>
-        <w:rPr>
-          <w:rFonts w:ascii="Product Sans" w:hAnsi="Product Sans" w:cs="Open Sans"/>
-          <w:sz w:val="24"/>
-          <w:lang w:val="nl-NL"/>
-        </w:rPr>
         <w:t>Adres: Wijnhaven 107 3011WN</w:t>
       </w:r>
     </w:p>
@@ -395,31 +367,7 @@
           <w:sz w:val="24"/>
           <w:lang w:val="nl-NL"/>
         </w:rPr>
-        <w:t>201</w:t>
-      </w:r>
-      <w:r>
-        <w:rPr>
-          <w:rFonts w:ascii="Product Sans" w:hAnsi="Product Sans" w:cs="Open Sans"/>
-          <w:sz w:val="24"/>
-          <w:lang w:val="nl-NL"/>
-        </w:rPr>
-        <w:t>9</w:t>
-      </w:r>
-      <w:r>
-        <w:rPr>
-          <w:rFonts w:ascii="Product Sans" w:hAnsi="Product Sans" w:cs="Open Sans"/>
-          <w:sz w:val="24"/>
-          <w:lang w:val="nl-NL"/>
-        </w:rPr>
-        <w:t>-20</w:t>
-      </w:r>
-      <w:r>
-        <w:rPr>
-          <w:rFonts w:ascii="Product Sans" w:hAnsi="Product Sans" w:cs="Open Sans"/>
-          <w:sz w:val="24"/>
-          <w:lang w:val="nl-NL"/>
-        </w:rPr>
-        <w:t>20</w:t>
+        <w:t>2019-2020</w:t>
       </w:r>
       <w:r>
         <w:rPr>
@@ -446,13 +394,6 @@
           <w:docPartUnique/>
         </w:docPartObj>
       </w:sdtPr>
-      <w:sdtEndPr>
-        <w:rPr>
-          <w:b/>
-          <w:bCs/>
-          <w:sz w:val="22"/>
-        </w:rPr>
-      </w:sdtEndPr>
       <w:sdtContent>
         <w:p>
           <w:pPr>
@@ -481,16 +422,13 @@
               <w:tab w:val="right" w:leader="dot" w:pos="9350"/>
             </w:tabs>
             <w:rPr>
-              <w:rFonts w:ascii="Product Sans" w:hAnsi="Product Sans"/>
+              <w:rFonts w:asciiTheme="minorHAnsi" w:hAnsiTheme="minorHAnsi"/>
               <w:noProof/>
               <w:szCs w:val="22"/>
               <w:lang w:val="nl-NL" w:eastAsia="nl-NL"/>
             </w:rPr>
           </w:pPr>
           <w:r>
-            <w:rPr>
-              <w:rFonts w:ascii="Product Sans" w:hAnsi="Product Sans" w:cs="Open Sans"/>
-            </w:rPr>
             <w:fldChar w:fldCharType="begin"/>
           </w:r>
           <w:r>
@@ -507,12 +445,9 @@
             <w:instrText xml:space="preserve">h \z \u </w:instrText>
           </w:r>
           <w:r>
-            <w:rPr>
-              <w:rFonts w:ascii="Product Sans" w:hAnsi="Product Sans" w:cs="Open Sans"/>
-            </w:rPr>
             <w:fldChar w:fldCharType="separate"/>
           </w:r>
-          <w:hyperlink w:anchor="_Toc25055458" w:history="1">
+          <w:hyperlink r:id="rId8" w:anchor="_Toc25058214" w:history="1">
             <w:r>
               <w:rPr>
                 <w:rStyle w:val="Hyperlink"/>
@@ -525,7 +460,7 @@
             </w:r>
             <w:r>
               <w:rPr>
-                <w:rFonts w:ascii="Product Sans" w:hAnsi="Product Sans"/>
+                <w:rStyle w:val="Hyperlink"/>
                 <w:noProof/>
                 <w:webHidden/>
               </w:rPr>
@@ -533,38 +468,32 @@
             </w:r>
             <w:r>
               <w:rPr>
-                <w:rFonts w:ascii="Product Sans" w:hAnsi="Product Sans"/>
-                <w:noProof/>
-                <w:webHidden/>
+                <w:rStyle w:val="Hyperlink"/>
               </w:rPr>
               <w:fldChar w:fldCharType="begin"/>
             </w:r>
             <w:r>
               <w:rPr>
-                <w:rFonts w:ascii="Product Sans" w:hAnsi="Product Sans"/>
+                <w:rStyle w:val="Hyperlink"/>
                 <w:noProof/>
                 <w:webHidden/>
               </w:rPr>
-              <w:instrText xml:space="preserve"> PAGEREF _Toc25055458 \h </w:instrText>
+              <w:instrText xml:space="preserve"> PAGEREF _Toc25058214 \h </w:instrText>
             </w:r>
             <w:r>
               <w:rPr>
-                <w:rFonts w:ascii="Product Sans" w:hAnsi="Product Sans"/>
-                <w:noProof/>
-                <w:webHidden/>
+                <w:rStyle w:val="Hyperlink"/>
               </w:rPr>
             </w:r>
             <w:r>
               <w:rPr>
-                <w:rFonts w:ascii="Product Sans" w:hAnsi="Product Sans"/>
-                <w:noProof/>
-                <w:webHidden/>
+                <w:rStyle w:val="Hyperlink"/>
               </w:rPr>
               <w:fldChar w:fldCharType="separate"/>
             </w:r>
             <w:r>
               <w:rPr>
-                <w:rFonts w:ascii="Product Sans" w:hAnsi="Product Sans"/>
+                <w:rStyle w:val="Hyperlink"/>
                 <w:noProof/>
                 <w:webHidden/>
               </w:rPr>
@@ -572,9 +501,7 @@
             </w:r>
             <w:r>
               <w:rPr>
-                <w:rFonts w:ascii="Product Sans" w:hAnsi="Product Sans"/>
-                <w:noProof/>
-                <w:webHidden/>
+                <w:rStyle w:val="Hyperlink"/>
               </w:rPr>
               <w:fldChar w:fldCharType="end"/>
             </w:r>
@@ -587,13 +514,13 @@
               <w:tab w:val="right" w:leader="dot" w:pos="9350"/>
             </w:tabs>
             <w:rPr>
-              <w:rFonts w:ascii="Product Sans" w:hAnsi="Product Sans"/>
+              <w:rFonts w:asciiTheme="minorHAnsi" w:hAnsiTheme="minorHAnsi"/>
               <w:noProof/>
               <w:szCs w:val="22"/>
               <w:lang w:val="nl-NL" w:eastAsia="nl-NL"/>
             </w:rPr>
           </w:pPr>
-          <w:hyperlink w:anchor="_Toc25055459" w:history="1">
+          <w:hyperlink r:id="rId9" w:anchor="_Toc25058215" w:history="1">
             <w:r>
               <w:rPr>
                 <w:rStyle w:val="Hyperlink"/>
@@ -606,7 +533,7 @@
             </w:r>
             <w:r>
               <w:rPr>
-                <w:rFonts w:ascii="Product Sans" w:hAnsi="Product Sans"/>
+                <w:rStyle w:val="Hyperlink"/>
                 <w:noProof/>
                 <w:webHidden/>
               </w:rPr>
@@ -614,38 +541,32 @@
             </w:r>
             <w:r>
               <w:rPr>
-                <w:rFonts w:ascii="Product Sans" w:hAnsi="Product Sans"/>
-                <w:noProof/>
-                <w:webHidden/>
+                <w:rStyle w:val="Hyperlink"/>
               </w:rPr>
               <w:fldChar w:fldCharType="begin"/>
             </w:r>
             <w:r>
               <w:rPr>
-                <w:rFonts w:ascii="Product Sans" w:hAnsi="Product Sans"/>
+                <w:rStyle w:val="Hyperlink"/>
                 <w:noProof/>
                 <w:webHidden/>
               </w:rPr>
-              <w:instrText xml:space="preserve"> PAGEREF _Toc25055459 \h </w:instrText>
+              <w:instrText xml:space="preserve"> PAGEREF _Toc25058215 \h </w:instrText>
             </w:r>
             <w:r>
               <w:rPr>
-                <w:rFonts w:ascii="Product Sans" w:hAnsi="Product Sans"/>
-                <w:noProof/>
-                <w:webHidden/>
+                <w:rStyle w:val="Hyperlink"/>
               </w:rPr>
             </w:r>
             <w:r>
               <w:rPr>
-                <w:rFonts w:ascii="Product Sans" w:hAnsi="Product Sans"/>
-                <w:noProof/>
-                <w:webHidden/>
+                <w:rStyle w:val="Hyperlink"/>
               </w:rPr>
               <w:fldChar w:fldCharType="separate"/>
             </w:r>
             <w:r>
               <w:rPr>
-                <w:rFonts w:ascii="Product Sans" w:hAnsi="Product Sans"/>
+                <w:rStyle w:val="Hyperlink"/>
                 <w:noProof/>
                 <w:webHidden/>
               </w:rPr>
@@ -653,9 +574,7 @@
             </w:r>
             <w:r>
               <w:rPr>
-                <w:rFonts w:ascii="Product Sans" w:hAnsi="Product Sans"/>
-                <w:noProof/>
-                <w:webHidden/>
+                <w:rStyle w:val="Hyperlink"/>
               </w:rPr>
               <w:fldChar w:fldCharType="end"/>
             </w:r>
@@ -668,13 +587,13 @@
               <w:tab w:val="right" w:leader="dot" w:pos="9350"/>
             </w:tabs>
             <w:rPr>
-              <w:rFonts w:ascii="Product Sans" w:hAnsi="Product Sans"/>
+              <w:rFonts w:asciiTheme="minorHAnsi" w:hAnsiTheme="minorHAnsi"/>
               <w:noProof/>
               <w:szCs w:val="22"/>
               <w:lang w:val="nl-NL" w:eastAsia="nl-NL"/>
             </w:rPr>
           </w:pPr>
-          <w:hyperlink w:anchor="_Toc25055460" w:history="1">
+          <w:hyperlink r:id="rId10" w:anchor="_Toc25058216" w:history="1">
             <w:r>
               <w:rPr>
                 <w:rStyle w:val="Hyperlink"/>
@@ -683,11 +602,11 @@
                 <w:noProof/>
                 <w:lang w:val="nl-NL"/>
               </w:rPr>
-              <w:t>revisering Definition of done &amp; samenwerkingscontract</w:t>
+              <w:t>reviseringen</w:t>
             </w:r>
             <w:r>
               <w:rPr>
-                <w:rFonts w:ascii="Product Sans" w:hAnsi="Product Sans"/>
+                <w:rStyle w:val="Hyperlink"/>
                 <w:noProof/>
                 <w:webHidden/>
               </w:rPr>
@@ -695,38 +614,32 @@
             </w:r>
             <w:r>
               <w:rPr>
-                <w:rFonts w:ascii="Product Sans" w:hAnsi="Product Sans"/>
-                <w:noProof/>
-                <w:webHidden/>
+                <w:rStyle w:val="Hyperlink"/>
               </w:rPr>
               <w:fldChar w:fldCharType="begin"/>
             </w:r>
             <w:r>
               <w:rPr>
-                <w:rFonts w:ascii="Product Sans" w:hAnsi="Product Sans"/>
+                <w:rStyle w:val="Hyperlink"/>
                 <w:noProof/>
                 <w:webHidden/>
               </w:rPr>
-              <w:instrText xml:space="preserve"> PAGEREF _Toc25055460 \h </w:instrText>
+              <w:instrText xml:space="preserve"> PAGEREF _Toc25058216 \h </w:instrText>
             </w:r>
             <w:r>
               <w:rPr>
-                <w:rFonts w:ascii="Product Sans" w:hAnsi="Product Sans"/>
-                <w:noProof/>
-                <w:webHidden/>
+                <w:rStyle w:val="Hyperlink"/>
               </w:rPr>
             </w:r>
             <w:r>
               <w:rPr>
-                <w:rFonts w:ascii="Product Sans" w:hAnsi="Product Sans"/>
-                <w:noProof/>
-                <w:webHidden/>
+                <w:rStyle w:val="Hyperlink"/>
               </w:rPr>
               <w:fldChar w:fldCharType="separate"/>
             </w:r>
             <w:r>
               <w:rPr>
-                <w:rFonts w:ascii="Product Sans" w:hAnsi="Product Sans"/>
+                <w:rStyle w:val="Hyperlink"/>
                 <w:noProof/>
                 <w:webHidden/>
               </w:rPr>
@@ -734,9 +647,7 @@
             </w:r>
             <w:r>
               <w:rPr>
-                <w:rFonts w:ascii="Product Sans" w:hAnsi="Product Sans"/>
-                <w:noProof/>
-                <w:webHidden/>
+                <w:rStyle w:val="Hyperlink"/>
               </w:rPr>
               <w:fldChar w:fldCharType="end"/>
             </w:r>
@@ -749,13 +660,86 @@
               <w:tab w:val="right" w:leader="dot" w:pos="9350"/>
             </w:tabs>
             <w:rPr>
-              <w:rFonts w:ascii="Product Sans" w:hAnsi="Product Sans"/>
+              <w:rFonts w:asciiTheme="minorHAnsi" w:hAnsiTheme="minorHAnsi"/>
               <w:noProof/>
               <w:szCs w:val="22"/>
               <w:lang w:val="nl-NL" w:eastAsia="nl-NL"/>
             </w:rPr>
           </w:pPr>
-          <w:hyperlink w:anchor="_Toc25055461" w:history="1">
+          <w:hyperlink r:id="rId11" w:anchor="_Toc25058217" w:history="1">
+            <w:r>
+              <w:rPr>
+                <w:rStyle w:val="Hyperlink"/>
+                <w:rFonts w:ascii="Product Sans" w:hAnsi="Product Sans"/>
+                <w:b/>
+                <w:noProof/>
+                <w:lang w:val="nl-NL"/>
+              </w:rPr>
+              <w:t>Samenwerkingscontract</w:t>
+            </w:r>
+            <w:r>
+              <w:rPr>
+                <w:rStyle w:val="Hyperlink"/>
+                <w:noProof/>
+                <w:webHidden/>
+              </w:rPr>
+              <w:tab/>
+            </w:r>
+            <w:r>
+              <w:rPr>
+                <w:rStyle w:val="Hyperlink"/>
+              </w:rPr>
+              <w:fldChar w:fldCharType="begin"/>
+            </w:r>
+            <w:r>
+              <w:rPr>
+                <w:rStyle w:val="Hyperlink"/>
+                <w:noProof/>
+                <w:webHidden/>
+              </w:rPr>
+              <w:instrText xml:space="preserve"> PAGEREF _Toc25058217 \h </w:instrText>
+            </w:r>
+            <w:r>
+              <w:rPr>
+                <w:rStyle w:val="Hyperlink"/>
+              </w:rPr>
+            </w:r>
+            <w:r>
+              <w:rPr>
+                <w:rStyle w:val="Hyperlink"/>
+              </w:rPr>
+              <w:fldChar w:fldCharType="separate"/>
+            </w:r>
+            <w:r>
+              <w:rPr>
+                <w:rStyle w:val="Hyperlink"/>
+                <w:noProof/>
+                <w:webHidden/>
+              </w:rPr>
+              <w:t>4</w:t>
+            </w:r>
+            <w:r>
+              <w:rPr>
+                <w:rStyle w:val="Hyperlink"/>
+              </w:rPr>
+              <w:fldChar w:fldCharType="end"/>
+            </w:r>
+          </w:hyperlink>
+        </w:p>
+        <w:p>
+          <w:pPr>
+            <w:pStyle w:val="Inhopg2"/>
+            <w:tabs>
+              <w:tab w:val="right" w:leader="dot" w:pos="9350"/>
+            </w:tabs>
+            <w:rPr>
+              <w:rFonts w:asciiTheme="minorHAnsi" w:hAnsiTheme="minorHAnsi"/>
+              <w:noProof/>
+              <w:szCs w:val="22"/>
+              <w:lang w:val="nl-NL" w:eastAsia="nl-NL"/>
+            </w:rPr>
+          </w:pPr>
+          <w:hyperlink r:id="rId12" w:anchor="_Toc25058218" w:history="1">
             <w:r>
               <w:rPr>
                 <w:rStyle w:val="Hyperlink"/>
@@ -768,7 +752,7 @@
             </w:r>
             <w:r>
               <w:rPr>
-                <w:rFonts w:ascii="Product Sans" w:hAnsi="Product Sans"/>
+                <w:rStyle w:val="Hyperlink"/>
                 <w:noProof/>
                 <w:webHidden/>
               </w:rPr>
@@ -776,38 +760,32 @@
             </w:r>
             <w:r>
               <w:rPr>
-                <w:rFonts w:ascii="Product Sans" w:hAnsi="Product Sans"/>
-                <w:noProof/>
-                <w:webHidden/>
+                <w:rStyle w:val="Hyperlink"/>
               </w:rPr>
               <w:fldChar w:fldCharType="begin"/>
             </w:r>
             <w:r>
               <w:rPr>
-                <w:rFonts w:ascii="Product Sans" w:hAnsi="Product Sans"/>
+                <w:rStyle w:val="Hyperlink"/>
                 <w:noProof/>
                 <w:webHidden/>
               </w:rPr>
-              <w:instrText xml:space="preserve"> PAGEREF _Toc25055461 \h </w:instrText>
+              <w:instrText xml:space="preserve"> PAGEREF _Toc25058218 \h </w:instrText>
             </w:r>
             <w:r>
               <w:rPr>
-                <w:rFonts w:ascii="Product Sans" w:hAnsi="Product Sans"/>
-                <w:noProof/>
-                <w:webHidden/>
+                <w:rStyle w:val="Hyperlink"/>
               </w:rPr>
             </w:r>
             <w:r>
               <w:rPr>
-                <w:rFonts w:ascii="Product Sans" w:hAnsi="Product Sans"/>
-                <w:noProof/>
-                <w:webHidden/>
+                <w:rStyle w:val="Hyperlink"/>
               </w:rPr>
               <w:fldChar w:fldCharType="separate"/>
             </w:r>
             <w:r>
               <w:rPr>
-                <w:rFonts w:ascii="Product Sans" w:hAnsi="Product Sans"/>
+                <w:rStyle w:val="Hyperlink"/>
                 <w:noProof/>
                 <w:webHidden/>
               </w:rPr>
@@ -815,9 +793,7 @@
             </w:r>
             <w:r>
               <w:rPr>
-                <w:rFonts w:ascii="Product Sans" w:hAnsi="Product Sans"/>
-                <w:noProof/>
-                <w:webHidden/>
+                <w:rStyle w:val="Hyperlink"/>
               </w:rPr>
               <w:fldChar w:fldCharType="end"/>
             </w:r>
@@ -833,12 +809,6 @@
             </w:rPr>
           </w:pPr>
           <w:r>
-            <w:rPr>
-              <w:rFonts w:ascii="Product Sans" w:hAnsi="Product Sans" w:cs="Open Sans"/>
-              <w:b/>
-              <w:bCs/>
-              <w:lang w:val="nl-NL"/>
-            </w:rPr>
             <w:fldChar w:fldCharType="end"/>
           </w:r>
         </w:p>
@@ -869,7 +839,7 @@
           <w:lang w:val="nl-NL"/>
         </w:rPr>
       </w:pPr>
-      <w:bookmarkStart w:id="1" w:name="_Toc25055458"/>
+      <w:bookmarkStart w:id="1" w:name="_Toc25058214"/>
       <w:r>
         <w:rPr>
           <w:rFonts w:ascii="Product Sans" w:hAnsi="Product Sans" w:cs="Open Sans"/>
@@ -894,14 +864,7 @@
           <w:rFonts w:ascii="Product Sans" w:hAnsi="Product Sans"/>
           <w:lang w:val="nl-NL"/>
         </w:rPr>
-        <w:t>Dit document is opgesteld ter voldoening van de meldplicht tegenover de begeleidende docenten van</w:t>
-      </w:r>
-      <w:r>
-        <w:rPr>
-          <w:rFonts w:ascii="Product Sans" w:hAnsi="Product Sans"/>
-          <w:lang w:val="nl-NL"/>
-        </w:rPr>
-        <w:t xml:space="preserve"> projectgroep </w:t>
+        <w:t xml:space="preserve">Dit document is opgesteld ter voldoening van de meldplicht tegenover de begeleidende docenten van projectgroep </w:t>
       </w:r>
       <w:proofErr w:type="spellStart"/>
       <w:r>
@@ -917,21 +880,7 @@
           <w:rFonts w:ascii="Product Sans" w:hAnsi="Product Sans"/>
           <w:lang w:val="nl-NL"/>
         </w:rPr>
-        <w:t>-Boei gedurende</w:t>
-      </w:r>
-      <w:r>
-        <w:rPr>
-          <w:rFonts w:ascii="Product Sans" w:hAnsi="Product Sans"/>
-          <w:lang w:val="nl-NL"/>
-        </w:rPr>
-        <w:t xml:space="preserve"> Project 56, leerjaar 2 van de opleiding Technische Informatica aan de Hogeschool Rotterdam</w:t>
-      </w:r>
-      <w:r>
-        <w:rPr>
-          <w:rFonts w:ascii="Product Sans" w:hAnsi="Product Sans"/>
-          <w:lang w:val="nl-NL"/>
-        </w:rPr>
-        <w:t>.</w:t>
+        <w:t>-Boei gedurende Project 56, leerjaar 2 van de opleiding Technische Informatica aan de Hogeschool Rotterdam.</w:t>
       </w:r>
       <w:r>
         <w:rPr>
@@ -946,14 +895,7 @@
           <w:lang w:val="nl-NL"/>
         </w:rPr>
         <w:br/>
-        <w:t xml:space="preserve">Deze meldplicht houdt in dat alle eventuele ontwikkelingen binnen het project, het projectteam of de algemene voortgang gedurende </w:t>
-      </w:r>
-      <w:r>
-        <w:rPr>
-          <w:rFonts w:ascii="Product Sans" w:hAnsi="Product Sans"/>
-          <w:lang w:val="nl-NL"/>
-        </w:rPr>
-        <w:t>het hele project gedocumenteerd, en/of vastgelegd dienen te worden.</w:t>
+        <w:t>Deze meldplicht houdt in dat alle eventuele ontwikkelingen binnen het project, het projectteam of de algemene voortgang gedurende het hele project gedocumenteerd, en/of vastgelegd dienen te worden.</w:t>
       </w:r>
       <w:r>
         <w:rPr>
@@ -1024,12 +966,13 @@
         <w:rPr>
           <w:rFonts w:ascii="Product Sans" w:hAnsi="Product Sans" w:cs="Open Sans"/>
           <w:b/>
+          <w:caps w:val="0"/>
           <w:color w:val="ED7D31" w:themeColor="accent2"/>
           <w:lang w:val="nl-NL"/>
         </w:rPr>
         <w:br w:type="page"/>
       </w:r>
-      <w:bookmarkStart w:id="2" w:name="_Toc25055459"/>
+      <w:bookmarkStart w:id="2" w:name="_Toc25058215"/>
       <w:r>
         <w:rPr>
           <w:rFonts w:ascii="Product Sans" w:hAnsi="Product Sans" w:cs="Open Sans"/>
@@ -1077,7 +1020,7 @@
         <w:pStyle w:val="Lijstalinea"/>
         <w:numPr>
           <w:ilvl w:val="0"/>
-          <w:numId w:val="14"/>
+          <w:numId w:val="15"/>
         </w:numPr>
         <w:rPr>
           <w:rFonts w:ascii="Product Sans" w:hAnsi="Product Sans"/>
@@ -1105,35 +1048,7 @@
           <w:rFonts w:ascii="Product Sans" w:hAnsi="Product Sans"/>
           <w:lang w:val="nl-NL"/>
         </w:rPr>
-        <w:t xml:space="preserve">) </w:t>
-      </w:r>
-      <w:r>
-        <w:rPr>
-          <w:rFonts w:ascii="Product Sans" w:hAnsi="Product Sans"/>
-          <w:lang w:val="nl-NL"/>
-        </w:rPr>
-        <w:t>d</w:t>
-      </w:r>
-      <w:r>
-        <w:rPr>
-          <w:rFonts w:ascii="Product Sans" w:hAnsi="Product Sans"/>
-          <w:lang w:val="nl-NL"/>
-        </w:rPr>
-        <w:t>ient gerealiseer</w:t>
-      </w:r>
-      <w:r>
-        <w:rPr>
-          <w:rFonts w:ascii="Product Sans" w:hAnsi="Product Sans"/>
-          <w:lang w:val="nl-NL"/>
-        </w:rPr>
-        <w:t>d</w:t>
-      </w:r>
-      <w:r>
-        <w:rPr>
-          <w:rFonts w:ascii="Product Sans" w:hAnsi="Product Sans"/>
-          <w:lang w:val="nl-NL"/>
-        </w:rPr>
-        <w:t xml:space="preserve"> te worden.</w:t>
+        <w:t>) dient gerealiseerd te worden.</w:t>
       </w:r>
     </w:p>
     <w:p>
@@ -1141,7 +1056,7 @@
         <w:pStyle w:val="Lijstalinea"/>
         <w:numPr>
           <w:ilvl w:val="0"/>
-          <w:numId w:val="14"/>
+          <w:numId w:val="15"/>
         </w:numPr>
         <w:rPr>
           <w:rFonts w:ascii="Product Sans" w:hAnsi="Product Sans"/>
@@ -1153,21 +1068,7 @@
           <w:rFonts w:ascii="Product Sans" w:hAnsi="Product Sans"/>
           <w:lang w:val="nl-NL"/>
         </w:rPr>
-        <w:t xml:space="preserve">Er dient </w:t>
-      </w:r>
-      <w:r>
-        <w:rPr>
-          <w:rFonts w:ascii="Product Sans" w:hAnsi="Product Sans"/>
-          <w:lang w:val="nl-NL"/>
-        </w:rPr>
-        <w:t xml:space="preserve">te worden afgebakend </w:t>
-      </w:r>
-      <w:r>
-        <w:rPr>
-          <w:rFonts w:ascii="Product Sans" w:hAnsi="Product Sans"/>
-          <w:lang w:val="nl-NL"/>
-        </w:rPr>
-        <w:t>welke delen van het totaalbeeld er binnen dit project worden gerealiseerd</w:t>
+        <w:t>Er dient te worden afgebakend welke delen van het totaalbeeld er binnen dit project worden gerealiseerd</w:t>
       </w:r>
     </w:p>
     <w:p>
@@ -1175,7 +1076,7 @@
         <w:pStyle w:val="Lijstalinea"/>
         <w:numPr>
           <w:ilvl w:val="0"/>
-          <w:numId w:val="14"/>
+          <w:numId w:val="15"/>
         </w:numPr>
         <w:rPr>
           <w:rFonts w:ascii="Product Sans" w:hAnsi="Product Sans"/>
@@ -1187,14 +1088,7 @@
           <w:rFonts w:ascii="Product Sans" w:hAnsi="Product Sans"/>
           <w:lang w:val="nl-NL"/>
         </w:rPr>
-        <w:t>De voortgang dient duidelijker te worden bijgehouden d.m.v. versiebeheer</w:t>
-      </w:r>
-      <w:r>
-        <w:rPr>
-          <w:rFonts w:ascii="Product Sans" w:hAnsi="Product Sans"/>
-          <w:lang w:val="nl-NL"/>
-        </w:rPr>
-        <w:t>.</w:t>
+        <w:t>De voortgang dient duidelijker te worden bijgehouden d.m.v. versiebeheer.</w:t>
       </w:r>
     </w:p>
     <w:p>
@@ -1202,7 +1096,7 @@
         <w:pStyle w:val="Lijstalinea"/>
         <w:numPr>
           <w:ilvl w:val="0"/>
-          <w:numId w:val="14"/>
+          <w:numId w:val="15"/>
         </w:numPr>
         <w:rPr>
           <w:rFonts w:ascii="Product Sans" w:hAnsi="Product Sans"/>
@@ -1222,7 +1116,7 @@
         <w:pStyle w:val="Lijstalinea"/>
         <w:numPr>
           <w:ilvl w:val="0"/>
-          <w:numId w:val="14"/>
+          <w:numId w:val="15"/>
         </w:numPr>
         <w:rPr>
           <w:rFonts w:ascii="Product Sans" w:hAnsi="Product Sans"/>
@@ -1257,42 +1151,31 @@
           <w:lang w:val="nl-NL"/>
         </w:rPr>
       </w:pPr>
-      <w:bookmarkStart w:id="3" w:name="_GoBack"/>
+    </w:p>
+    <w:p>
+      <w:pPr>
+        <w:pStyle w:val="Kop1"/>
+        <w:rPr>
+          <w:rFonts w:ascii="Product Sans" w:hAnsi="Product Sans" w:cs="Open Sans"/>
+          <w:b/>
+          <w:color w:val="ED7D31" w:themeColor="accent2"/>
+          <w:lang w:val="nl-NL"/>
+        </w:rPr>
+      </w:pPr>
+      <w:bookmarkStart w:id="3" w:name="_Toc25058216"/>
+      <w:r>
+        <w:rPr>
+          <w:rFonts w:ascii="Product Sans" w:hAnsi="Product Sans" w:cs="Open Sans"/>
+          <w:b/>
+          <w:color w:val="ED7D31" w:themeColor="accent2"/>
+          <w:lang w:val="nl-NL"/>
+        </w:rPr>
+        <w:t>reviseringen</w:t>
+      </w:r>
       <w:bookmarkEnd w:id="3"/>
     </w:p>
     <w:p>
       <w:pPr>
-        <w:pStyle w:val="Kop1"/>
-        <w:rPr>
-          <w:rFonts w:ascii="Product Sans" w:hAnsi="Product Sans" w:cs="Open Sans"/>
-          <w:b/>
-          <w:color w:val="ED7D31" w:themeColor="accent2"/>
-          <w:lang w:val="nl-NL"/>
-        </w:rPr>
-      </w:pPr>
-      <w:bookmarkStart w:id="4" w:name="_Toc25055460"/>
-      <w:r>
-        <w:rPr>
-          <w:rFonts w:ascii="Product Sans" w:hAnsi="Product Sans" w:cs="Open Sans"/>
-          <w:b/>
-          <w:color w:val="ED7D31" w:themeColor="accent2"/>
-          <w:lang w:val="nl-NL"/>
-        </w:rPr>
-        <w:t>revisering</w:t>
-      </w:r>
-      <w:bookmarkEnd w:id="4"/>
-      <w:r>
-        <w:rPr>
-          <w:rFonts w:ascii="Product Sans" w:hAnsi="Product Sans" w:cs="Open Sans"/>
-          <w:b/>
-          <w:color w:val="ED7D31" w:themeColor="accent2"/>
-          <w:lang w:val="nl-NL"/>
-        </w:rPr>
-        <w:t>en</w:t>
-      </w:r>
-    </w:p>
-    <w:p>
-      <w:pPr>
         <w:rPr>
           <w:rFonts w:ascii="Product Sans" w:hAnsi="Product Sans"/>
           <w:lang w:val="nl-NL"/>
@@ -1332,6 +1215,7 @@
           <w:lang w:val="nl-NL"/>
         </w:rPr>
       </w:pPr>
+      <w:bookmarkStart w:id="4" w:name="_Toc25058217"/>
       <w:r>
         <w:rPr>
           <w:rFonts w:ascii="Product Sans" w:hAnsi="Product Sans"/>
@@ -1342,6 +1226,7 @@
         </w:rPr>
         <w:t>Samenwerkingscontract</w:t>
       </w:r>
+      <w:bookmarkEnd w:id="4"/>
     </w:p>
     <w:p>
       <w:pPr>
@@ -1355,35 +1240,7 @@
           <w:rFonts w:ascii="Product Sans" w:hAnsi="Product Sans"/>
           <w:lang w:val="nl-NL"/>
         </w:rPr>
-        <w:t xml:space="preserve">Het gereviseerde samenwerkingscontract zal synchroon met dit document worden </w:t>
-      </w:r>
-      <w:r>
-        <w:rPr>
-          <w:rFonts w:ascii="Product Sans" w:hAnsi="Product Sans"/>
-          <w:lang w:val="nl-NL"/>
-        </w:rPr>
-        <w:t>aangeleverd bij de begeleidende docenten</w:t>
-      </w:r>
-      <w:r>
-        <w:rPr>
-          <w:rFonts w:ascii="Product Sans" w:hAnsi="Product Sans"/>
-          <w:lang w:val="nl-NL"/>
-        </w:rPr>
-        <w:t>. Voor de details van de wijzigingen</w:t>
-      </w:r>
-      <w:r>
-        <w:rPr>
-          <w:rFonts w:ascii="Product Sans" w:hAnsi="Product Sans"/>
-          <w:lang w:val="nl-NL"/>
-        </w:rPr>
-        <w:t xml:space="preserve"> op juridisch niveau</w:t>
-      </w:r>
-      <w:r>
-        <w:rPr>
-          <w:rFonts w:ascii="Product Sans" w:hAnsi="Product Sans"/>
-          <w:lang w:val="nl-NL"/>
-        </w:rPr>
-        <w:t xml:space="preserve"> en de gevolgen ervan zal daarom ook verwezen worden naar het samenwerkingscontract.</w:t>
+        <w:t>Het gereviseerde samenwerkingscontract zal synchroon met dit document worden aangeleverd bij de begeleidende docenten. Voor de details van de wijzigingen op juridisch niveau en de gevolgen ervan zal daarom ook verwezen worden naar het samenwerkingscontract.</w:t>
       </w:r>
       <w:r>
         <w:rPr>
@@ -1401,6 +1258,7 @@
           <w:b/>
           <w:color w:val="ED7D31" w:themeColor="accent2"/>
           <w:sz w:val="32"/>
+          <w:lang w:val="nl-NL"/>
         </w:rPr>
       </w:pPr>
       <w:r>
@@ -1409,6 +1267,7 @@
           <w:b/>
           <w:color w:val="ED7D31" w:themeColor="accent2"/>
           <w:sz w:val="32"/>
+          <w:lang w:val="nl-NL"/>
         </w:rPr>
         <w:br w:type="page"/>
       </w:r>
@@ -1421,9 +1280,10 @@
           <w:b/>
           <w:color w:val="ED7D31" w:themeColor="accent2"/>
           <w:sz w:val="32"/>
-        </w:rPr>
-      </w:pPr>
-      <w:bookmarkStart w:id="5" w:name="_Toc25055461"/>
+          <w:lang w:val="nl-NL"/>
+        </w:rPr>
+      </w:pPr>
+      <w:bookmarkStart w:id="5" w:name="_Toc25058218"/>
       <w:r>
         <w:rPr>
           <w:rFonts w:ascii="Product Sans" w:hAnsi="Product Sans"/>
@@ -1478,14 +1338,7 @@
           <w:rFonts w:ascii="Product Sans" w:hAnsi="Product Sans"/>
           <w:lang w:val="nl-NL"/>
         </w:rPr>
-        <w:t xml:space="preserve"> verbinding)</w:t>
-      </w:r>
-      <w:r>
-        <w:rPr>
-          <w:rFonts w:ascii="Product Sans" w:hAnsi="Product Sans"/>
-          <w:lang w:val="nl-NL"/>
-        </w:rPr>
-        <w:t xml:space="preserve"> sterk in te perken. Deze inperking houdt in dat alle User </w:t>
+        <w:t xml:space="preserve"> verbinding) sterk in te perken. Deze inperking houdt in dat alle User </w:t>
       </w:r>
       <w:proofErr w:type="spellStart"/>
       <w:r>
@@ -1618,7 +1471,7 @@
         <w:pStyle w:val="Lijstalinea"/>
         <w:numPr>
           <w:ilvl w:val="0"/>
-          <w:numId w:val="14"/>
+          <w:numId w:val="15"/>
         </w:numPr>
         <w:rPr>
           <w:rFonts w:ascii="Product Sans" w:hAnsi="Product Sans"/>
@@ -1638,7 +1491,7 @@
         <w:pStyle w:val="Lijstalinea"/>
         <w:numPr>
           <w:ilvl w:val="0"/>
-          <w:numId w:val="14"/>
+          <w:numId w:val="15"/>
         </w:numPr>
         <w:rPr>
           <w:rFonts w:ascii="Product Sans" w:hAnsi="Product Sans"/>
@@ -1658,7 +1511,7 @@
         <w:pStyle w:val="Lijstalinea"/>
         <w:numPr>
           <w:ilvl w:val="0"/>
-          <w:numId w:val="14"/>
+          <w:numId w:val="15"/>
         </w:numPr>
         <w:rPr>
           <w:rFonts w:ascii="Product Sans" w:hAnsi="Product Sans"/>
@@ -1678,7 +1531,7 @@
         <w:pStyle w:val="Lijstalinea"/>
         <w:numPr>
           <w:ilvl w:val="0"/>
-          <w:numId w:val="14"/>
+          <w:numId w:val="15"/>
         </w:numPr>
         <w:rPr>
           <w:rFonts w:ascii="Product Sans" w:hAnsi="Product Sans"/>
@@ -1733,7 +1586,7 @@
         <w:pStyle w:val="Lijstalinea"/>
         <w:numPr>
           <w:ilvl w:val="0"/>
-          <w:numId w:val="14"/>
+          <w:numId w:val="15"/>
         </w:numPr>
         <w:rPr>
           <w:rFonts w:ascii="Product Sans" w:hAnsi="Product Sans"/>
@@ -1763,9 +1616,18 @@
         </w:rPr>
         <w:t xml:space="preserve"> Development Boards die aan ons geleverd zijn vanuit school.</w:t>
       </w:r>
+    </w:p>
+    <w:p>
+      <w:pPr>
+        <w:rPr>
+          <w:lang w:val="nl-NL"/>
+        </w:rPr>
+      </w:pPr>
+      <w:bookmarkStart w:id="6" w:name="_GoBack"/>
+      <w:bookmarkEnd w:id="6"/>
     </w:p>
     <w:sectPr>
-      <w:footerReference w:type="default" r:id="rId8"/>
+      <w:footerReference w:type="default" r:id="rId13"/>
       <w:pgSz w:w="12240" w:h="15840"/>
       <w:pgMar w:top="1440" w:right="1440" w:bottom="1440" w:left="1440" w:header="720" w:footer="720" w:gutter="0"/>
       <w:pgNumType w:start="1"/>
@@ -3615,6 +3477,18 @@
   </w:num>
   <w:num w:numId="14">
     <w:abstractNumId w:val="6"/>
+  </w:num>
+  <w:num w:numId="15">
+    <w:abstractNumId w:val="6"/>
+    <w:lvlOverride w:ilvl="0"/>
+    <w:lvlOverride w:ilvl="1"/>
+    <w:lvlOverride w:ilvl="2"/>
+    <w:lvlOverride w:ilvl="3"/>
+    <w:lvlOverride w:ilvl="4"/>
+    <w:lvlOverride w:ilvl="5"/>
+    <w:lvlOverride w:ilvl="6"/>
+    <w:lvlOverride w:ilvl="7"/>
+    <w:lvlOverride w:ilvl="8"/>
   </w:num>
 </w:numbering>
 </file>
@@ -5162,7 +5036,7 @@
 </file>
 
 <file path=customXml/itemProps1.xml><?xml version="1.0" encoding="utf-8"?>
-<ds:datastoreItem xmlns:ds="http://schemas.openxmlformats.org/officeDocument/2006/customXml" ds:itemID="{6B924A0C-901A-4C8A-94D9-79B57886BE09}">
+<ds:datastoreItem xmlns:ds="http://schemas.openxmlformats.org/officeDocument/2006/customXml" ds:itemID="{94D9C11E-90A6-4DB4-A752-911F80F762B5}">
   <ds:schemaRefs>
     <ds:schemaRef ds:uri="http://schemas.openxmlformats.org/officeDocument/2006/bibliography"/>
   </ds:schemaRefs>

</xml_diff>